<commit_message>
.5 top and bottom
</commit_message>
<xml_diff>
--- a/MacManes_FacilitiesOtherResources_draft.docx
+++ b/MacManes_FacilitiesOtherResources_draft.docx
@@ -119,13 +119,37 @@
         </w:rPr>
         <w:t xml:space="preserve">In addition to these things, there is a rich collegial culture that exists at UNH and in particular in the department of Molecular, Cellular, and Biomedical Sciences, to which I am a member, that allows me to interact both formally and informally with more experiences colleagues. Further, the college has implemented a plan to limit my teaching and service commitments pre-tenure, which allows me to focus efforts on developing an active and vibrant research program.  </w:t>
       </w:r>
+      <w:r>
+        <w:rPr>
+          <w:rFonts w:ascii="Arial" w:hAnsi="Arial" w:cs="Arial"/>
+        </w:rPr>
+        <w:t xml:space="preserve">Beyond the college, I have formed, and will continue to develop relationships with faculty in the department of Computer Science (e.g. Phil Hatcher and Dan Bergeron). </w:t>
+      </w:r>
+      <w:r>
+        <w:rPr>
+          <w:rFonts w:ascii="Arial" w:hAnsi="Arial" w:cs="Arial"/>
+        </w:rPr>
+        <w:t xml:space="preserve">At an institutional level, there are numerous systems that aim to support early stage investigators including the Research and Engagement Academy, Up-2-NIH, the Writing Academy, editing services coordinated through the office of VP Nisbet. </w:t>
+      </w:r>
+      <w:r>
+        <w:rPr>
+          <w:rFonts w:ascii="Arial" w:hAnsi="Arial" w:cs="Arial"/>
+        </w:rPr>
+        <w:t>Taken together, these resources provide for an extremely stimulating academic environment. The GEBRI, which will provide additional layer of support and infrastructure</w:t>
+      </w:r>
       <w:bookmarkStart w:id="0" w:name="_GoBack"/>
       <w:bookmarkEnd w:id="0"/>
       <w:r>
         <w:rPr>
           <w:rFonts w:ascii="Arial" w:hAnsi="Arial" w:cs="Arial"/>
         </w:rPr>
-        <w:t xml:space="preserve">At an institutional level, there are numerous systems that aim to support early stage investigators including the Research and Engagement Academy, Up-2-NIH, the Writing Academy, editing services coordinated through the office of VP Nisbet.    </w:t>
+        <w:t xml:space="preserve">, will greatly enhance the academic environment. </w:t>
+      </w:r>
+      <w:r>
+        <w:rPr>
+          <w:rFonts w:ascii="Arial" w:hAnsi="Arial" w:cs="Arial"/>
+        </w:rPr>
+        <w:t xml:space="preserve">   </w:t>
       </w:r>
       <w:r>
         <w:rPr>
@@ -232,7 +256,19 @@
         <w:rPr>
           <w:rFonts w:ascii="Arial" w:hAnsi="Arial" w:cs="Arial"/>
         </w:rPr>
-        <w:t xml:space="preserve"> currently has three research groups which focus on Genomics, Proteomics, and Glycomics.  Available bench space will accommodate 28 scientists with additional areas for equipment and electrophoresis.  The laboratory also incorporates 3 fume hoods, two biosafety cabinets, two environmental rooms and an autoclave.  Eight faculty/postdoc offices and cubicles for 13 graduate students are located adjacent to the lab.  A penthouse space wired with emergency power will accommodate up to 25 ultracold freezers.  All other equipment is located on the same floor of Gregg Hall as the laboratory space  A wide variety of services are provided by the HCGS including sample preparation, Sanger sequencing, and high-throughput sequencing and associated quality control assays are provided on a recharge basis.</w:t>
+        <w:t xml:space="preserve"> currently has three research groups which focus on Genomics, Proteomics, and Glycomics.  Available bench space will accommodate 28 scientists with additional areas for equipment and electrophoresis.  The laboratory also incorporates 3 fume hoods, two biosafety cabinets, two environmental rooms and an autoclave.  Eight faculty/postdoc offices and cubicles for 13 graduate students are located adjacent to the lab.  A penthouse space wired with emergency power will accommodate up to 25 ultracold freezers.  All other equipment is located on the same floor of Gregg Hall as the laboratory space</w:t>
+      </w:r>
+      <w:r>
+        <w:rPr>
+          <w:rFonts w:ascii="Arial" w:hAnsi="Arial" w:cs="Arial"/>
+        </w:rPr>
+        <w:t>.</w:t>
+      </w:r>
+      <w:r>
+        <w:rPr>
+          <w:rFonts w:ascii="Arial" w:hAnsi="Arial" w:cs="Arial"/>
+        </w:rPr>
+        <w:t xml:space="preserve">  A wide variety of services are provided by the HCGS including sample preparation, Sanger sequencing, and high-throughput sequencing and associated quality control assays are provided on a recharge basis.</w:t>
       </w:r>
     </w:p>
     <w:p>
@@ -292,6 +328,7 @@
           <w:rFonts w:ascii="Arial" w:hAnsi="Arial" w:cs="Arial"/>
           <w:b/>
         </w:rPr>
+        <w:lastRenderedPageBreak/>
         <w:t>Support for Early Stage Investigators (ESI)</w:t>
       </w:r>
     </w:p>
@@ -306,14 +343,7 @@
         <w:rPr>
           <w:rFonts w:ascii="Arial" w:hAnsi="Arial" w:cs="Arial"/>
         </w:rPr>
-        <w:t xml:space="preserve">The ESIs in this proposal have been supplied with startup funds and protected time for research (See Core A).  In addition, these investigators have been involved with career enrichment guidance and mentorship through </w:t>
-      </w:r>
-      <w:r>
-        <w:rPr>
-          <w:rFonts w:ascii="Arial" w:hAnsi="Arial" w:cs="Arial"/>
-        </w:rPr>
-        <w:lastRenderedPageBreak/>
-        <w:t xml:space="preserve">the Research Engagement Academy and </w:t>
+        <w:t xml:space="preserve">The ESIs in this proposal have been supplied with startup funds and protected time for research (See Core A).  In addition, these investigators have been involved with career enrichment guidance and mentorship through the Research Engagement Academy and </w:t>
       </w:r>
       <w:r>
         <w:rPr>

</xml_diff>